<commit_message>
Flowchart, Sequence Diagram and Activity  Diagram!
</commit_message>
<xml_diff>
--- a/170331_HipakhaKhergoli_Design.docx
+++ b/170331_HipakhaKhergoli_Design.docx
@@ -104,8 +104,6 @@
       <w:pPr>
         <w:spacing w:line="276" w:lineRule="auto"/>
       </w:pPr>
-      <w:bookmarkStart w:id="2" w:name="_GoBack"/>
-      <w:bookmarkEnd w:id="2"/>
     </w:p>
     <w:p>
       <w:pPr>
@@ -136,6 +134,7 @@
           <w:id w:val="705605624"/>
           <w:citation/>
         </w:sdtPr>
+        <w:sdtEndPr/>
         <w:sdtContent>
           <w:r>
             <w:fldChar w:fldCharType="begin"/>
@@ -168,8 +167,50 @@
     </w:p>
     <w:p>
       <w:pPr>
-        <w:spacing w:line="276" w:lineRule="auto"/>
-      </w:pPr>
+        <w:pStyle w:val="Heading2"/>
+        <w:spacing w:line="360" w:lineRule="auto"/>
+        <w:rPr>
+          <w:rFonts w:ascii="Arial" w:hAnsi="Arial" w:cs="Arial"/>
+        </w:rPr>
+      </w:pPr>
+      <w:r>
+        <w:rPr>
+          <w:rFonts w:ascii="Arial" w:hAnsi="Arial" w:cs="Arial"/>
+        </w:rPr>
+        <w:t>3.1) Structural Modeling</w:t>
+      </w:r>
+    </w:p>
+    <w:p>
+      <w:pPr>
+        <w:pStyle w:val="Heading3"/>
+        <w:spacing w:line="360" w:lineRule="auto"/>
+        <w:rPr>
+          <w:rFonts w:ascii="Arial" w:hAnsi="Arial" w:cs="Arial"/>
+        </w:rPr>
+      </w:pPr>
+      <w:r>
+        <w:rPr>
+          <w:rFonts w:ascii="Arial" w:hAnsi="Arial" w:cs="Arial"/>
+        </w:rPr>
+        <w:tab/>
+        <w:t>3.1.1) Final Class Diagram</w:t>
+      </w:r>
+    </w:p>
+    <w:p>
+      <w:pPr>
+        <w:pStyle w:val="Heading3"/>
+        <w:spacing w:line="360" w:lineRule="auto"/>
+        <w:rPr>
+          <w:rFonts w:ascii="Arial" w:hAnsi="Arial" w:cs="Arial"/>
+        </w:rPr>
+      </w:pPr>
+      <w:r>
+        <w:rPr>
+          <w:rFonts w:ascii="Arial" w:hAnsi="Arial" w:cs="Arial"/>
+        </w:rPr>
+        <w:tab/>
+        <w:t>3.1.2) Flow Chart</w:t>
+      </w:r>
     </w:p>
     <w:p>
       <w:pPr>
@@ -178,6 +219,11 @@
       <w:r>
         <w:t>Below is the data flow diagram showing how user interact with the system:</w:t>
       </w:r>
+    </w:p>
+    <w:p>
+      <w:pPr>
+        <w:spacing w:line="276" w:lineRule="auto"/>
+      </w:pPr>
     </w:p>
     <w:p>
       <w:pPr>
@@ -254,53 +300,1505 @@
         <w:pStyle w:val="Caption"/>
         <w:jc w:val="center"/>
         <w:rPr>
+          <w:sz w:val="20"/>
+        </w:rPr>
+      </w:pPr>
+      <w:bookmarkStart w:id="2" w:name="_Toc528529869"/>
+      <w:r>
+        <w:t xml:space="preserve">Figure </w:t>
+      </w:r>
+      <w:r>
+        <w:fldChar w:fldCharType="begin"/>
+      </w:r>
+      <w:r>
+        <w:instrText xml:space="preserve"> SEQ Figure \* ARABIC </w:instrText>
+      </w:r>
+      <w:r>
+        <w:fldChar w:fldCharType="separate"/>
+      </w:r>
+      <w:r>
+        <w:rPr>
+          <w:noProof/>
+        </w:rPr>
+        <w:t>8</w:t>
+      </w:r>
+      <w:r>
+        <w:rPr>
+          <w:noProof/>
+        </w:rPr>
+        <w:fldChar w:fldCharType="end"/>
+      </w:r>
+      <w:r>
+        <w:rPr>
           <w:b/>
           <w:i w:val="0"/>
           <w:sz w:val="20"/>
         </w:rPr>
-      </w:pPr>
-      <w:bookmarkStart w:id="3" w:name="_Toc528529869"/>
-      <w:r>
-        <w:t xml:space="preserve">Figure </w:t>
-      </w:r>
-      <w:r>
-        <w:fldChar w:fldCharType="begin"/>
-      </w:r>
-      <w:r>
-        <w:instrText xml:space="preserve"> SEQ Figure \* ARABIC </w:instrText>
-      </w:r>
-      <w:r>
-        <w:fldChar w:fldCharType="separate"/>
-      </w:r>
-      <w:r>
+        <w:t xml:space="preserve">: </w:t>
+      </w:r>
+      <w:r>
+        <w:rPr>
+          <w:sz w:val="20"/>
+        </w:rPr>
+        <w:t>DFD of user data flow</w:t>
+      </w:r>
+      <w:bookmarkEnd w:id="2"/>
+    </w:p>
+    <w:p>
+      <w:pPr>
+        <w:spacing w:line="276" w:lineRule="auto"/>
+      </w:pPr>
+      <w:r>
+        <w:t>Below is the data flow diagram showing how Admin interact with the system:</w:t>
+      </w:r>
+    </w:p>
+    <w:p>
+      <w:pPr>
+        <w:spacing w:line="276" w:lineRule="auto"/>
         <w:rPr>
           <w:noProof/>
         </w:rPr>
-        <w:t>8</w:t>
-      </w:r>
+      </w:pPr>
+    </w:p>
+    <w:p>
+      <w:pPr>
+        <w:spacing w:line="276" w:lineRule="auto"/>
+      </w:pPr>
       <w:r>
         <w:rPr>
           <w:noProof/>
         </w:rPr>
-        <w:fldChar w:fldCharType="end"/>
-      </w:r>
-      <w:r>
+        <w:drawing>
+          <wp:inline distT="0" distB="0" distL="0" distR="0" wp14:anchorId="454094B3" wp14:editId="5995762F">
+            <wp:extent cx="5943600" cy="2572938"/>
+            <wp:effectExtent l="0" t="0" r="0" b="0"/>
+            <wp:docPr id="11" name="Picture 11" descr="C:\Users\Synasme AsenVenx\Desktop\photo\Data Flow Diagram1.jpg"/>
+            <wp:cNvGraphicFramePr>
+              <a:graphicFrameLocks xmlns:a="http://schemas.openxmlformats.org/drawingml/2006/main" noChangeAspect="1"/>
+            </wp:cNvGraphicFramePr>
+            <a:graphic xmlns:a="http://schemas.openxmlformats.org/drawingml/2006/main">
+              <a:graphicData uri="http://schemas.openxmlformats.org/drawingml/2006/picture">
+                <pic:pic xmlns:pic="http://schemas.openxmlformats.org/drawingml/2006/picture">
+                  <pic:nvPicPr>
+                    <pic:cNvPr id="0" name="Picture 4" descr="C:\Users\Synasme AsenVenx\Desktop\photo\Data Flow Diagram1.jpg"/>
+                    <pic:cNvPicPr>
+                      <a:picLocks noChangeAspect="1" noChangeArrowheads="1"/>
+                    </pic:cNvPicPr>
+                  </pic:nvPicPr>
+                  <pic:blipFill>
+                    <a:blip r:embed="rId7">
+                      <a:extLst>
+                        <a:ext uri="{28A0092B-C50C-407E-A947-70E740481C1C}">
+                          <a14:useLocalDpi xmlns:a14="http://schemas.microsoft.com/office/drawing/2010/main" val="0"/>
+                        </a:ext>
+                      </a:extLst>
+                    </a:blip>
+                    <a:srcRect/>
+                    <a:stretch>
+                      <a:fillRect/>
+                    </a:stretch>
+                  </pic:blipFill>
+                  <pic:spPr bwMode="auto">
+                    <a:xfrm>
+                      <a:off x="0" y="0"/>
+                      <a:ext cx="5943600" cy="2572938"/>
+                    </a:xfrm>
+                    <a:prstGeom prst="rect">
+                      <a:avLst/>
+                    </a:prstGeom>
+                    <a:noFill/>
+                    <a:ln>
+                      <a:noFill/>
+                    </a:ln>
+                  </pic:spPr>
+                </pic:pic>
+              </a:graphicData>
+            </a:graphic>
+          </wp:inline>
+        </w:drawing>
+      </w:r>
+    </w:p>
+    <w:p>
+      <w:pPr>
+        <w:pStyle w:val="Caption"/>
+        <w:jc w:val="center"/>
         <w:rPr>
           <w:b/>
           <w:i w:val="0"/>
           <w:sz w:val="20"/>
         </w:rPr>
-        <w:t xml:space="preserve">: </w:t>
-      </w:r>
-      <w:r>
-        <w:rPr>
+      </w:pPr>
+      <w:bookmarkStart w:id="3" w:name="_Toc528529870"/>
+      <w:r>
+        <w:lastRenderedPageBreak/>
+        <w:t xml:space="preserve">Figure </w:t>
+      </w:r>
+      <w:r>
+        <w:fldChar w:fldCharType="begin"/>
+      </w:r>
+      <w:r>
+        <w:instrText xml:space="preserve"> SEQ Figure \* ARABIC </w:instrText>
+      </w:r>
+      <w:r>
+        <w:fldChar w:fldCharType="separate"/>
+      </w:r>
+      <w:r>
+        <w:rPr>
+          <w:noProof/>
+        </w:rPr>
+        <w:t>9</w:t>
+      </w:r>
+      <w:r>
+        <w:rPr>
+          <w:noProof/>
+        </w:rPr>
+        <w:fldChar w:fldCharType="end"/>
+      </w:r>
+      <w:r>
+        <w:rPr>
+          <w:b/>
+          <w:i w:val="0"/>
           <w:sz w:val="20"/>
         </w:rPr>
-        <w:t>DFD of user data flow</w:t>
+        <w:t>:</w:t>
+      </w:r>
+      <w:r>
+        <w:rPr>
+          <w:b/>
+          <w:i w:val="0"/>
+          <w:sz w:val="20"/>
+        </w:rPr>
+        <w:t xml:space="preserve"> </w:t>
+      </w:r>
+      <w:r>
+        <w:rPr>
+          <w:sz w:val="20"/>
+        </w:rPr>
+        <w:t>DFD of admin data flow</w:t>
       </w:r>
       <w:bookmarkEnd w:id="3"/>
     </w:p>
     <w:p/>
+    <w:p>
+      <w:pPr>
+        <w:pStyle w:val="Heading2"/>
+        <w:spacing w:line="360" w:lineRule="auto"/>
+        <w:rPr>
+          <w:rFonts w:ascii="Arial" w:hAnsi="Arial" w:cs="Arial"/>
+        </w:rPr>
+      </w:pPr>
+      <w:r>
+        <w:rPr>
+          <w:rFonts w:ascii="Arial" w:hAnsi="Arial" w:cs="Arial"/>
+        </w:rPr>
+        <w:t>3.2) Behavioral Modeling</w:t>
+      </w:r>
+    </w:p>
+    <w:p>
+      <w:pPr>
+        <w:spacing w:line="276" w:lineRule="auto"/>
+      </w:pPr>
+      <w:r>
+        <w:t>Behavioral describe internal logic of system. This model deals with communication between objects. It denote dynamic behavior of system. It helps to show CRUD operation of the system through diagram. It helps us to know about guidelines, process and strategies of system. There are many behavioral model, among which I choose: Sequence and activity diagram.</w:t>
+      </w:r>
+    </w:p>
+    <w:p>
+      <w:pPr>
+        <w:pStyle w:val="ListParagraph"/>
+        <w:spacing w:line="276" w:lineRule="auto"/>
+      </w:pPr>
+    </w:p>
+    <w:p>
+      <w:pPr>
+        <w:pStyle w:val="Heading3"/>
+        <w:spacing w:line="360" w:lineRule="auto"/>
+        <w:rPr>
+          <w:rFonts w:ascii="Arial" w:hAnsi="Arial" w:cs="Arial"/>
+        </w:rPr>
+      </w:pPr>
+      <w:r>
+        <w:rPr>
+          <w:rFonts w:ascii="Arial" w:hAnsi="Arial" w:cs="Arial"/>
+        </w:rPr>
+        <w:t>3.2.1) Activity Diagram</w:t>
+      </w:r>
+    </w:p>
+    <w:p>
+      <w:pPr>
+        <w:pStyle w:val="ListParagraph"/>
+        <w:spacing w:line="276" w:lineRule="auto"/>
+        <w:ind w:left="450"/>
+      </w:pPr>
+      <w:r>
+        <w:t xml:space="preserve"> A UML that graphically represent serial flow of control and several actions in the system is called Activity diagram. It visualize flow of action from one activity to another. I choose activity diagram because it is simple and intuitive illustration of how the system workflow take place. The dynamic aspects of our system can be describe by activity diagram. I can also view the decision paths that exist in system. It describe the functionality that take place in our system.</w:t>
+      </w:r>
+      <w:sdt>
+        <w:sdtPr>
+          <w:id w:val="1702364215"/>
+          <w:citation/>
+        </w:sdtPr>
+        <w:sdtContent>
+          <w:r>
+            <w:fldChar w:fldCharType="begin"/>
+          </w:r>
+          <w:r>
+            <w:instrText xml:space="preserve"> CITATION Luc181 \l 1033 </w:instrText>
+          </w:r>
+          <w:r>
+            <w:fldChar w:fldCharType="separate"/>
+          </w:r>
+          <w:r>
+            <w:rPr>
+              <w:noProof/>
+            </w:rPr>
+            <w:t xml:space="preserve"> (Software, 2018)</w:t>
+          </w:r>
+          <w:r>
+            <w:fldChar w:fldCharType="end"/>
+          </w:r>
+        </w:sdtContent>
+      </w:sdt>
+    </w:p>
+    <w:p>
+      <w:pPr>
+        <w:spacing w:line="276" w:lineRule="auto"/>
+      </w:pPr>
+    </w:p>
+    <w:p>
+      <w:pPr>
+        <w:spacing w:line="276" w:lineRule="auto"/>
+      </w:pPr>
+    </w:p>
+    <w:p>
+      <w:r>
+        <w:br w:type="page"/>
+      </w:r>
+    </w:p>
+    <w:p>
+      <w:pPr>
+        <w:spacing w:line="276" w:lineRule="auto"/>
+      </w:pPr>
+    </w:p>
+    <w:p>
+      <w:pPr>
+        <w:spacing w:line="276" w:lineRule="auto"/>
+      </w:pPr>
+    </w:p>
+    <w:p>
+      <w:pPr>
+        <w:spacing w:line="276" w:lineRule="auto"/>
+      </w:pPr>
+    </w:p>
+    <w:p>
+      <w:pPr>
+        <w:spacing w:line="276" w:lineRule="auto"/>
+      </w:pPr>
+      <w:r>
+        <w:t xml:space="preserve">Below is the activity diagram of user interacting with </w:t>
+      </w:r>
+      <w:proofErr w:type="gramStart"/>
+      <w:r>
+        <w:t>system:</w:t>
+      </w:r>
+      <w:proofErr w:type="gramEnd"/>
+    </w:p>
+    <w:p>
+      <w:pPr>
+        <w:spacing w:line="276" w:lineRule="auto"/>
+      </w:pPr>
+      <w:r>
+        <w:rPr>
+          <w:noProof/>
+        </w:rPr>
+        <w:drawing>
+          <wp:inline distT="0" distB="0" distL="0" distR="0" wp14:anchorId="55E3DD23" wp14:editId="21A76F6B">
+            <wp:extent cx="5943600" cy="3952512"/>
+            <wp:effectExtent l="0" t="0" r="0" b="0"/>
+            <wp:docPr id="110" name="Picture 110" descr="C:\Users\Synasme AsenVenx\Desktop\s\user.jpg"/>
+            <wp:cNvGraphicFramePr>
+              <a:graphicFrameLocks xmlns:a="http://schemas.openxmlformats.org/drawingml/2006/main" noChangeAspect="1"/>
+            </wp:cNvGraphicFramePr>
+            <a:graphic xmlns:a="http://schemas.openxmlformats.org/drawingml/2006/main">
+              <a:graphicData uri="http://schemas.openxmlformats.org/drawingml/2006/picture">
+                <pic:pic xmlns:pic="http://schemas.openxmlformats.org/drawingml/2006/picture">
+                  <pic:nvPicPr>
+                    <pic:cNvPr id="0" name="Picture 3" descr="C:\Users\Synasme AsenVenx\Desktop\s\user.jpg"/>
+                    <pic:cNvPicPr>
+                      <a:picLocks noChangeAspect="1" noChangeArrowheads="1"/>
+                    </pic:cNvPicPr>
+                  </pic:nvPicPr>
+                  <pic:blipFill>
+                    <a:blip r:embed="rId8" cstate="print">
+                      <a:extLst>
+                        <a:ext uri="{28A0092B-C50C-407E-A947-70E740481C1C}">
+                          <a14:useLocalDpi xmlns:a14="http://schemas.microsoft.com/office/drawing/2010/main" val="0"/>
+                        </a:ext>
+                      </a:extLst>
+                    </a:blip>
+                    <a:srcRect/>
+                    <a:stretch>
+                      <a:fillRect/>
+                    </a:stretch>
+                  </pic:blipFill>
+                  <pic:spPr bwMode="auto">
+                    <a:xfrm>
+                      <a:off x="0" y="0"/>
+                      <a:ext cx="5943600" cy="3952512"/>
+                    </a:xfrm>
+                    <a:prstGeom prst="rect">
+                      <a:avLst/>
+                    </a:prstGeom>
+                    <a:noFill/>
+                    <a:ln>
+                      <a:noFill/>
+                    </a:ln>
+                  </pic:spPr>
+                </pic:pic>
+              </a:graphicData>
+            </a:graphic>
+          </wp:inline>
+        </w:drawing>
+      </w:r>
+    </w:p>
+    <w:p>
+      <w:pPr>
+        <w:pStyle w:val="Caption"/>
+        <w:jc w:val="center"/>
+        <w:rPr>
+          <w:sz w:val="20"/>
+        </w:rPr>
+      </w:pPr>
+      <w:bookmarkStart w:id="4" w:name="_Toc528529876"/>
+      <w:r>
+        <w:t xml:space="preserve">Figure </w:t>
+      </w:r>
+      <w:r>
+        <w:fldChar w:fldCharType="begin"/>
+      </w:r>
+      <w:r>
+        <w:instrText xml:space="preserve"> SEQ Figure \* ARABIC </w:instrText>
+      </w:r>
+      <w:r>
+        <w:fldChar w:fldCharType="separate"/>
+      </w:r>
+      <w:r>
+        <w:rPr>
+          <w:noProof/>
+        </w:rPr>
+        <w:t>15</w:t>
+      </w:r>
+      <w:r>
+        <w:rPr>
+          <w:noProof/>
+        </w:rPr>
+        <w:fldChar w:fldCharType="end"/>
+      </w:r>
+      <w:r>
+        <w:rPr>
+          <w:sz w:val="20"/>
+        </w:rPr>
+        <w:t>: Activity diagram of user action</w:t>
+      </w:r>
+      <w:bookmarkEnd w:id="4"/>
+    </w:p>
+    <w:p>
+      <w:pPr>
+        <w:spacing w:line="276" w:lineRule="auto"/>
+      </w:pPr>
+    </w:p>
+    <w:p>
+      <w:pPr>
+        <w:spacing w:line="276" w:lineRule="auto"/>
+      </w:pPr>
+    </w:p>
+    <w:p>
+      <w:pPr>
+        <w:spacing w:line="276" w:lineRule="auto"/>
+      </w:pPr>
+    </w:p>
+    <w:p>
+      <w:pPr>
+        <w:spacing w:line="276" w:lineRule="auto"/>
+      </w:pPr>
+    </w:p>
+    <w:p>
+      <w:pPr>
+        <w:spacing w:line="276" w:lineRule="auto"/>
+      </w:pPr>
+    </w:p>
+    <w:p>
+      <w:pPr>
+        <w:spacing w:line="276" w:lineRule="auto"/>
+      </w:pPr>
+    </w:p>
+    <w:p>
+      <w:pPr>
+        <w:spacing w:line="276" w:lineRule="auto"/>
+      </w:pPr>
+    </w:p>
+    <w:p>
+      <w:pPr>
+        <w:spacing w:line="276" w:lineRule="auto"/>
+      </w:pPr>
+    </w:p>
+    <w:p>
+      <w:pPr>
+        <w:spacing w:line="276" w:lineRule="auto"/>
+      </w:pPr>
+    </w:p>
+    <w:p>
+      <w:pPr>
+        <w:spacing w:line="276" w:lineRule="auto"/>
+      </w:pPr>
+    </w:p>
+    <w:p>
+      <w:pPr>
+        <w:spacing w:line="276" w:lineRule="auto"/>
+      </w:pPr>
+    </w:p>
+    <w:p>
+      <w:pPr>
+        <w:spacing w:line="276" w:lineRule="auto"/>
+      </w:pPr>
+    </w:p>
+    <w:p>
+      <w:pPr>
+        <w:spacing w:line="276" w:lineRule="auto"/>
+      </w:pPr>
+    </w:p>
+    <w:p>
+      <w:pPr>
+        <w:spacing w:line="276" w:lineRule="auto"/>
+      </w:pPr>
+      <w:r>
+        <w:t xml:space="preserve">Below is the activity diagram of admin interacting with </w:t>
+      </w:r>
+      <w:proofErr w:type="gramStart"/>
+      <w:r>
+        <w:t>system:</w:t>
+      </w:r>
+      <w:proofErr w:type="gramEnd"/>
+    </w:p>
+    <w:p>
+      <w:pPr>
+        <w:spacing w:line="276" w:lineRule="auto"/>
+        <w:jc w:val="center"/>
+      </w:pPr>
+      <w:r>
+        <w:rPr>
+          <w:noProof/>
+        </w:rPr>
+        <w:drawing>
+          <wp:inline distT="0" distB="0" distL="0" distR="0" wp14:anchorId="2F6A1E55" wp14:editId="151A8124">
+            <wp:extent cx="5943600" cy="2974686"/>
+            <wp:effectExtent l="0" t="0" r="0" b="0"/>
+            <wp:docPr id="108" name="Picture 108" descr="C:\Users\Synasme AsenVenx\Desktop\s\ActivityDiagram1.jpg"/>
+            <wp:cNvGraphicFramePr>
+              <a:graphicFrameLocks xmlns:a="http://schemas.openxmlformats.org/drawingml/2006/main" noChangeAspect="1"/>
+            </wp:cNvGraphicFramePr>
+            <a:graphic xmlns:a="http://schemas.openxmlformats.org/drawingml/2006/main">
+              <a:graphicData uri="http://schemas.openxmlformats.org/drawingml/2006/picture">
+                <pic:pic xmlns:pic="http://schemas.openxmlformats.org/drawingml/2006/picture">
+                  <pic:nvPicPr>
+                    <pic:cNvPr id="0" name="Picture 1" descr="C:\Users\Synasme AsenVenx\Desktop\s\ActivityDiagram1.jpg"/>
+                    <pic:cNvPicPr>
+                      <a:picLocks noChangeAspect="1" noChangeArrowheads="1"/>
+                    </pic:cNvPicPr>
+                  </pic:nvPicPr>
+                  <pic:blipFill>
+                    <a:blip r:embed="rId9" cstate="print">
+                      <a:extLst>
+                        <a:ext uri="{28A0092B-C50C-407E-A947-70E740481C1C}">
+                          <a14:useLocalDpi xmlns:a14="http://schemas.microsoft.com/office/drawing/2010/main" val="0"/>
+                        </a:ext>
+                      </a:extLst>
+                    </a:blip>
+                    <a:srcRect/>
+                    <a:stretch>
+                      <a:fillRect/>
+                    </a:stretch>
+                  </pic:blipFill>
+                  <pic:spPr bwMode="auto">
+                    <a:xfrm>
+                      <a:off x="0" y="0"/>
+                      <a:ext cx="5943600" cy="2974686"/>
+                    </a:xfrm>
+                    <a:prstGeom prst="rect">
+                      <a:avLst/>
+                    </a:prstGeom>
+                    <a:noFill/>
+                    <a:ln>
+                      <a:noFill/>
+                    </a:ln>
+                  </pic:spPr>
+                </pic:pic>
+              </a:graphicData>
+            </a:graphic>
+          </wp:inline>
+        </w:drawing>
+      </w:r>
+    </w:p>
+    <w:p>
+      <w:pPr>
+        <w:pStyle w:val="ListParagraph"/>
+        <w:spacing w:line="276" w:lineRule="auto"/>
+        <w:rPr>
+          <w:b/>
+          <w:i/>
+          <w:sz w:val="20"/>
+        </w:rPr>
+      </w:pPr>
+    </w:p>
+    <w:p>
+      <w:pPr>
+        <w:pStyle w:val="Caption"/>
+        <w:jc w:val="center"/>
+        <w:rPr>
+          <w:b/>
+          <w:i w:val="0"/>
+          <w:sz w:val="20"/>
+        </w:rPr>
+      </w:pPr>
+      <w:bookmarkStart w:id="5" w:name="_Toc528529877"/>
+      <w:r>
+        <w:t xml:space="preserve">Figure </w:t>
+      </w:r>
+      <w:r>
+        <w:fldChar w:fldCharType="begin"/>
+      </w:r>
+      <w:r>
+        <w:instrText xml:space="preserve"> SEQ Figure \* ARABIC </w:instrText>
+      </w:r>
+      <w:r>
+        <w:fldChar w:fldCharType="separate"/>
+      </w:r>
+      <w:r>
+        <w:rPr>
+          <w:noProof/>
+        </w:rPr>
+        <w:t>16</w:t>
+      </w:r>
+      <w:r>
+        <w:rPr>
+          <w:noProof/>
+        </w:rPr>
+        <w:fldChar w:fldCharType="end"/>
+      </w:r>
+      <w:r>
+        <w:rPr>
+          <w:b/>
+          <w:i w:val="0"/>
+          <w:sz w:val="20"/>
+        </w:rPr>
+        <w:t>:</w:t>
+      </w:r>
+      <w:r>
+        <w:rPr>
+          <w:sz w:val="20"/>
+        </w:rPr>
+        <w:t xml:space="preserve"> Activity diagram of admin action</w:t>
+      </w:r>
+      <w:bookmarkEnd w:id="5"/>
+    </w:p>
+    <w:p>
+      <w:pPr>
+        <w:pStyle w:val="ListParagraph"/>
+        <w:spacing w:line="276" w:lineRule="auto"/>
+        <w:jc w:val="center"/>
+        <w:rPr>
+          <w:b/>
+          <w:i/>
+          <w:sz w:val="20"/>
+        </w:rPr>
+      </w:pPr>
+    </w:p>
+    <w:p>
+      <w:pPr>
+        <w:pStyle w:val="ListParagraph"/>
+        <w:spacing w:line="276" w:lineRule="auto"/>
+        <w:jc w:val="center"/>
+        <w:rPr>
+          <w:b/>
+          <w:i/>
+          <w:sz w:val="20"/>
+        </w:rPr>
+      </w:pPr>
+    </w:p>
+    <w:p>
+      <w:pPr>
+        <w:pStyle w:val="ListParagraph"/>
+        <w:spacing w:line="276" w:lineRule="auto"/>
+        <w:jc w:val="center"/>
+        <w:rPr>
+          <w:b/>
+          <w:i/>
+          <w:sz w:val="20"/>
+        </w:rPr>
+      </w:pPr>
+    </w:p>
+    <w:p>
+      <w:pPr>
+        <w:pStyle w:val="ListParagraph"/>
+        <w:spacing w:line="276" w:lineRule="auto"/>
+        <w:jc w:val="center"/>
+        <w:rPr>
+          <w:b/>
+          <w:i/>
+          <w:sz w:val="20"/>
+        </w:rPr>
+      </w:pPr>
+    </w:p>
+    <w:p>
+      <w:pPr>
+        <w:pStyle w:val="ListParagraph"/>
+        <w:spacing w:line="276" w:lineRule="auto"/>
+        <w:jc w:val="center"/>
+        <w:rPr>
+          <w:b/>
+          <w:i/>
+          <w:sz w:val="20"/>
+        </w:rPr>
+      </w:pPr>
+    </w:p>
+    <w:p>
+      <w:pPr>
+        <w:pStyle w:val="ListParagraph"/>
+        <w:spacing w:line="276" w:lineRule="auto"/>
+        <w:jc w:val="center"/>
+        <w:rPr>
+          <w:b/>
+          <w:i/>
+          <w:sz w:val="20"/>
+        </w:rPr>
+      </w:pPr>
+    </w:p>
+    <w:p>
+      <w:pPr>
+        <w:pStyle w:val="ListParagraph"/>
+        <w:spacing w:line="276" w:lineRule="auto"/>
+        <w:jc w:val="center"/>
+        <w:rPr>
+          <w:b/>
+          <w:i/>
+          <w:sz w:val="20"/>
+        </w:rPr>
+      </w:pPr>
+    </w:p>
+    <w:p>
+      <w:pPr>
+        <w:pStyle w:val="ListParagraph"/>
+        <w:spacing w:line="276" w:lineRule="auto"/>
+        <w:jc w:val="center"/>
+        <w:rPr>
+          <w:b/>
+          <w:i/>
+          <w:sz w:val="20"/>
+        </w:rPr>
+      </w:pPr>
+    </w:p>
+    <w:p>
+      <w:pPr>
+        <w:pStyle w:val="ListParagraph"/>
+        <w:spacing w:line="276" w:lineRule="auto"/>
+        <w:jc w:val="center"/>
+        <w:rPr>
+          <w:b/>
+          <w:i/>
+          <w:sz w:val="20"/>
+        </w:rPr>
+      </w:pPr>
+    </w:p>
+    <w:p>
+      <w:pPr>
+        <w:rPr>
+          <w:b/>
+          <w:i/>
+          <w:sz w:val="20"/>
+        </w:rPr>
+      </w:pPr>
+      <w:r>
+        <w:rPr>
+          <w:b/>
+          <w:i/>
+          <w:sz w:val="20"/>
+        </w:rPr>
+        <w:br w:type="page"/>
+      </w:r>
+    </w:p>
+    <w:p>
+      <w:pPr>
+        <w:pStyle w:val="Heading3"/>
+        <w:spacing w:line="360" w:lineRule="auto"/>
+        <w:rPr>
+          <w:rFonts w:ascii="Arial" w:hAnsi="Arial" w:cs="Arial"/>
+        </w:rPr>
+      </w:pPr>
+      <w:r>
+        <w:rPr>
+          <w:rFonts w:ascii="Arial" w:hAnsi="Arial" w:cs="Arial"/>
+        </w:rPr>
+        <w:lastRenderedPageBreak/>
+        <w:t>3.2.2) Sequence Diagram</w:t>
+      </w:r>
+    </w:p>
+    <w:p>
+      <w:pPr>
+        <w:pStyle w:val="ListParagraph"/>
+        <w:spacing w:line="276" w:lineRule="auto"/>
+        <w:ind w:left="450"/>
+      </w:pPr>
+      <w:r>
+        <w:t>A</w:t>
+      </w:r>
+      <w:r>
+        <w:t xml:space="preserve"> UML that describe how the system operate with one another in a sequence is called sequence diagram. It shows the interaction of objects in a time sequence. It helps to visualize the different runtime significances.</w:t>
+      </w:r>
+    </w:p>
+    <w:p>
+      <w:pPr>
+        <w:spacing w:line="276" w:lineRule="auto"/>
+        <w:ind w:firstLine="450"/>
+      </w:pPr>
+      <w:r>
+        <w:t xml:space="preserve">I choose sequence because </w:t>
+      </w:r>
+    </w:p>
+    <w:p>
+      <w:pPr>
+        <w:pStyle w:val="ListParagraph"/>
+        <w:numPr>
+          <w:ilvl w:val="0"/>
+          <w:numId w:val="4"/>
+        </w:numPr>
+        <w:spacing w:line="276" w:lineRule="auto"/>
+      </w:pPr>
+      <w:r>
+        <w:t xml:space="preserve">It illustrate how object interchange in sequence order which makes easy to know how system operate. </w:t>
+      </w:r>
+    </w:p>
+    <w:p>
+      <w:pPr>
+        <w:pStyle w:val="ListParagraph"/>
+        <w:numPr>
+          <w:ilvl w:val="0"/>
+          <w:numId w:val="4"/>
+        </w:numPr>
+        <w:spacing w:line="276" w:lineRule="auto"/>
+      </w:pPr>
+      <w:r>
+        <w:t>We can know how object interact in current system. While documenting it helps to describe how future system should behave.</w:t>
+      </w:r>
+      <w:sdt>
+        <w:sdtPr>
+          <w:id w:val="202843901"/>
+          <w:citation/>
+        </w:sdtPr>
+        <w:sdtContent>
+          <w:r>
+            <w:fldChar w:fldCharType="begin"/>
+          </w:r>
+          <w:r>
+            <w:instrText xml:space="preserve">CITATION Luc18 \l 1033 </w:instrText>
+          </w:r>
+          <w:r>
+            <w:fldChar w:fldCharType="separate"/>
+          </w:r>
+          <w:r>
+            <w:rPr>
+              <w:noProof/>
+            </w:rPr>
+            <w:t xml:space="preserve"> (Lucidchart, 2018)</w:t>
+          </w:r>
+          <w:r>
+            <w:fldChar w:fldCharType="end"/>
+          </w:r>
+        </w:sdtContent>
+      </w:sdt>
+    </w:p>
+    <w:p>
+      <w:pPr>
+        <w:spacing w:line="276" w:lineRule="auto"/>
+      </w:pPr>
+    </w:p>
+    <w:p>
+      <w:pPr>
+        <w:spacing w:line="276" w:lineRule="auto"/>
+      </w:pPr>
+      <w:r>
+        <w:t>Diagram below is sequence diagram representing how admin interacts with system like how admin open dashboard, add product, manipulated product which are saved in product DB, view order detail and user product detail.</w:t>
+      </w:r>
+    </w:p>
+    <w:p>
+      <w:pPr>
+        <w:spacing w:line="276" w:lineRule="auto"/>
+      </w:pPr>
+      <w:r>
+        <w:rPr>
+          <w:noProof/>
+        </w:rPr>
+        <w:drawing>
+          <wp:inline distT="0" distB="0" distL="0" distR="0" wp14:anchorId="34D908E3" wp14:editId="0536B8E5">
+            <wp:extent cx="5943600" cy="3948483"/>
+            <wp:effectExtent l="0" t="0" r="0" b="0"/>
+            <wp:docPr id="111" name="Picture 111" descr="C:\Users\Synasme AsenVenx\Desktop\s\Admin interaction.jpg"/>
+            <wp:cNvGraphicFramePr>
+              <a:graphicFrameLocks xmlns:a="http://schemas.openxmlformats.org/drawingml/2006/main" noChangeAspect="1"/>
+            </wp:cNvGraphicFramePr>
+            <a:graphic xmlns:a="http://schemas.openxmlformats.org/drawingml/2006/main">
+              <a:graphicData uri="http://schemas.openxmlformats.org/drawingml/2006/picture">
+                <pic:pic xmlns:pic="http://schemas.openxmlformats.org/drawingml/2006/picture">
+                  <pic:nvPicPr>
+                    <pic:cNvPr id="0" name="Picture 4" descr="C:\Users\Synasme AsenVenx\Desktop\s\Admin interaction.jpg"/>
+                    <pic:cNvPicPr>
+                      <a:picLocks noChangeAspect="1" noChangeArrowheads="1"/>
+                    </pic:cNvPicPr>
+                  </pic:nvPicPr>
+                  <pic:blipFill>
+                    <a:blip r:embed="rId10" cstate="print">
+                      <a:extLst>
+                        <a:ext uri="{28A0092B-C50C-407E-A947-70E740481C1C}">
+                          <a14:useLocalDpi xmlns:a14="http://schemas.microsoft.com/office/drawing/2010/main" val="0"/>
+                        </a:ext>
+                      </a:extLst>
+                    </a:blip>
+                    <a:srcRect/>
+                    <a:stretch>
+                      <a:fillRect/>
+                    </a:stretch>
+                  </pic:blipFill>
+                  <pic:spPr bwMode="auto">
+                    <a:xfrm>
+                      <a:off x="0" y="0"/>
+                      <a:ext cx="5943600" cy="3948483"/>
+                    </a:xfrm>
+                    <a:prstGeom prst="rect">
+                      <a:avLst/>
+                    </a:prstGeom>
+                    <a:noFill/>
+                    <a:ln>
+                      <a:noFill/>
+                    </a:ln>
+                  </pic:spPr>
+                </pic:pic>
+              </a:graphicData>
+            </a:graphic>
+          </wp:inline>
+        </w:drawing>
+      </w:r>
+    </w:p>
+    <w:p>
+      <w:pPr>
+        <w:pStyle w:val="Caption"/>
+        <w:jc w:val="center"/>
+        <w:rPr>
+          <w:sz w:val="20"/>
+        </w:rPr>
+      </w:pPr>
+      <w:bookmarkStart w:id="6" w:name="_Toc528529871"/>
+      <w:r>
+        <w:t xml:space="preserve">Figure </w:t>
+      </w:r>
+      <w:r>
+        <w:fldChar w:fldCharType="begin"/>
+      </w:r>
+      <w:r>
+        <w:instrText xml:space="preserve"> SEQ Figure \* ARABIC </w:instrText>
+      </w:r>
+      <w:r>
+        <w:fldChar w:fldCharType="separate"/>
+      </w:r>
+      <w:r>
+        <w:rPr>
+          <w:noProof/>
+        </w:rPr>
+        <w:t>10</w:t>
+      </w:r>
+      <w:r>
+        <w:rPr>
+          <w:noProof/>
+        </w:rPr>
+        <w:fldChar w:fldCharType="end"/>
+      </w:r>
+      <w:r>
+        <w:rPr>
+          <w:sz w:val="20"/>
+        </w:rPr>
+        <w:t>: Sequence diagram on how admin interacts</w:t>
+      </w:r>
+      <w:bookmarkEnd w:id="6"/>
+    </w:p>
+    <w:p>
+      <w:pPr>
+        <w:spacing w:line="276" w:lineRule="auto"/>
+      </w:pPr>
+    </w:p>
+    <w:p>
+      <w:pPr>
+        <w:spacing w:line="276" w:lineRule="auto"/>
+        <w:ind w:left="1440" w:firstLine="720"/>
+      </w:pPr>
+    </w:p>
+    <w:p>
+      <w:pPr>
+        <w:spacing w:line="276" w:lineRule="auto"/>
+        <w:ind w:left="1440" w:firstLine="720"/>
+      </w:pPr>
+    </w:p>
+    <w:p>
+      <w:pPr>
+        <w:spacing w:line="276" w:lineRule="auto"/>
+      </w:pPr>
+      <w:r>
+        <w:lastRenderedPageBreak/>
+        <w:t>Diagram below is sequence diagram representing how user order the product, add their product and manipulate it.</w:t>
+      </w:r>
+    </w:p>
+    <w:p>
+      <w:pPr>
+        <w:spacing w:line="276" w:lineRule="auto"/>
+      </w:pPr>
+      <w:r>
+        <w:rPr>
+          <w:noProof/>
+        </w:rPr>
+        <w:drawing>
+          <wp:inline distT="0" distB="0" distL="0" distR="0" wp14:anchorId="1F5FE729" wp14:editId="3D33CBB0">
+            <wp:extent cx="5943600" cy="4817583"/>
+            <wp:effectExtent l="0" t="0" r="0" b="2540"/>
+            <wp:docPr id="112" name="Picture 112" descr="C:\Users\Synasme AsenVenx\Desktop\s\sequence.jpg"/>
+            <wp:cNvGraphicFramePr>
+              <a:graphicFrameLocks xmlns:a="http://schemas.openxmlformats.org/drawingml/2006/main" noChangeAspect="1"/>
+            </wp:cNvGraphicFramePr>
+            <a:graphic xmlns:a="http://schemas.openxmlformats.org/drawingml/2006/main">
+              <a:graphicData uri="http://schemas.openxmlformats.org/drawingml/2006/picture">
+                <pic:pic xmlns:pic="http://schemas.openxmlformats.org/drawingml/2006/picture">
+                  <pic:nvPicPr>
+                    <pic:cNvPr id="0" name="Picture 5" descr="C:\Users\Synasme AsenVenx\Desktop\s\sequence.jpg"/>
+                    <pic:cNvPicPr>
+                      <a:picLocks noChangeAspect="1" noChangeArrowheads="1"/>
+                    </pic:cNvPicPr>
+                  </pic:nvPicPr>
+                  <pic:blipFill>
+                    <a:blip r:embed="rId11" cstate="print">
+                      <a:extLst>
+                        <a:ext uri="{28A0092B-C50C-407E-A947-70E740481C1C}">
+                          <a14:useLocalDpi xmlns:a14="http://schemas.microsoft.com/office/drawing/2010/main" val="0"/>
+                        </a:ext>
+                      </a:extLst>
+                    </a:blip>
+                    <a:srcRect/>
+                    <a:stretch>
+                      <a:fillRect/>
+                    </a:stretch>
+                  </pic:blipFill>
+                  <pic:spPr bwMode="auto">
+                    <a:xfrm>
+                      <a:off x="0" y="0"/>
+                      <a:ext cx="5943600" cy="4817583"/>
+                    </a:xfrm>
+                    <a:prstGeom prst="rect">
+                      <a:avLst/>
+                    </a:prstGeom>
+                    <a:noFill/>
+                    <a:ln>
+                      <a:noFill/>
+                    </a:ln>
+                  </pic:spPr>
+                </pic:pic>
+              </a:graphicData>
+            </a:graphic>
+          </wp:inline>
+        </w:drawing>
+      </w:r>
+    </w:p>
+    <w:p>
+      <w:pPr>
+        <w:pStyle w:val="Caption"/>
+        <w:jc w:val="center"/>
+        <w:rPr>
+          <w:sz w:val="20"/>
+        </w:rPr>
+      </w:pPr>
+      <w:bookmarkStart w:id="7" w:name="_Toc528529872"/>
+      <w:r>
+        <w:t xml:space="preserve">Figure </w:t>
+      </w:r>
+      <w:r>
+        <w:fldChar w:fldCharType="begin"/>
+      </w:r>
+      <w:r>
+        <w:instrText xml:space="preserve"> SEQ Figure \* ARABIC </w:instrText>
+      </w:r>
+      <w:r>
+        <w:fldChar w:fldCharType="separate"/>
+      </w:r>
+      <w:r>
+        <w:rPr>
+          <w:noProof/>
+        </w:rPr>
+        <w:t>11</w:t>
+      </w:r>
+      <w:r>
+        <w:rPr>
+          <w:noProof/>
+        </w:rPr>
+        <w:fldChar w:fldCharType="end"/>
+      </w:r>
+      <w:r>
+        <w:rPr>
+          <w:sz w:val="20"/>
+        </w:rPr>
+        <w:t>: Sequence diagram of user interacting</w:t>
+      </w:r>
+      <w:bookmarkEnd w:id="7"/>
+    </w:p>
+    <w:p>
+      <w:pPr>
+        <w:spacing w:line="276" w:lineRule="auto"/>
+        <w:ind w:left="1440" w:firstLine="720"/>
+      </w:pPr>
+    </w:p>
+    <w:p>
+      <w:pPr>
+        <w:spacing w:line="276" w:lineRule="auto"/>
+        <w:ind w:left="1440" w:firstLine="720"/>
+      </w:pPr>
+    </w:p>
+    <w:p>
+      <w:pPr>
+        <w:spacing w:line="276" w:lineRule="auto"/>
+        <w:ind w:left="1440" w:firstLine="720"/>
+      </w:pPr>
+    </w:p>
+    <w:p>
+      <w:pPr>
+        <w:spacing w:line="276" w:lineRule="auto"/>
+        <w:ind w:left="1440" w:firstLine="720"/>
+      </w:pPr>
+    </w:p>
+    <w:p>
+      <w:pPr>
+        <w:spacing w:line="276" w:lineRule="auto"/>
+        <w:ind w:left="1440" w:firstLine="720"/>
+      </w:pPr>
+    </w:p>
+    <w:p>
+      <w:pPr>
+        <w:spacing w:line="276" w:lineRule="auto"/>
+        <w:ind w:left="1440" w:firstLine="720"/>
+      </w:pPr>
+    </w:p>
+    <w:p>
+      <w:pPr>
+        <w:spacing w:line="276" w:lineRule="auto"/>
+        <w:ind w:left="1440" w:firstLine="720"/>
+      </w:pPr>
+    </w:p>
+    <w:p>
+      <w:pPr>
+        <w:spacing w:line="276" w:lineRule="auto"/>
+        <w:ind w:left="1440" w:firstLine="720"/>
+      </w:pPr>
+    </w:p>
+    <w:p>
+      <w:pPr>
+        <w:spacing w:line="276" w:lineRule="auto"/>
+        <w:ind w:left="1440" w:firstLine="720"/>
+      </w:pPr>
+    </w:p>
+    <w:p>
+      <w:pPr>
+        <w:spacing w:line="276" w:lineRule="auto"/>
+      </w:pPr>
+      <w:r>
+        <w:lastRenderedPageBreak/>
+        <w:t>Diagram below is sequence diagram illustrating how user can view order, and manipulate it and update user profile.</w:t>
+      </w:r>
+    </w:p>
+    <w:p>
+      <w:pPr>
+        <w:spacing w:line="276" w:lineRule="auto"/>
+      </w:pPr>
+      <w:r>
+        <w:rPr>
+          <w:noProof/>
+        </w:rPr>
+        <w:drawing>
+          <wp:inline distT="0" distB="0" distL="0" distR="0" wp14:anchorId="0719F6D5" wp14:editId="0A1EFF55">
+            <wp:extent cx="5943600" cy="4501479"/>
+            <wp:effectExtent l="0" t="0" r="0" b="0"/>
+            <wp:docPr id="15" name="Picture 15" descr="C:\Users\Synasme AsenVenx\Desktop\photo\Order and User profile.jpg"/>
+            <wp:cNvGraphicFramePr>
+              <a:graphicFrameLocks xmlns:a="http://schemas.openxmlformats.org/drawingml/2006/main" noChangeAspect="1"/>
+            </wp:cNvGraphicFramePr>
+            <a:graphic xmlns:a="http://schemas.openxmlformats.org/drawingml/2006/main">
+              <a:graphicData uri="http://schemas.openxmlformats.org/drawingml/2006/picture">
+                <pic:pic xmlns:pic="http://schemas.openxmlformats.org/drawingml/2006/picture">
+                  <pic:nvPicPr>
+                    <pic:cNvPr id="0" name="Picture 19" descr="C:\Users\Synasme AsenVenx\Desktop\photo\Order and User profile.jpg"/>
+                    <pic:cNvPicPr>
+                      <a:picLocks noChangeAspect="1" noChangeArrowheads="1"/>
+                    </pic:cNvPicPr>
+                  </pic:nvPicPr>
+                  <pic:blipFill>
+                    <a:blip r:embed="rId12">
+                      <a:extLst>
+                        <a:ext uri="{28A0092B-C50C-407E-A947-70E740481C1C}">
+                          <a14:useLocalDpi xmlns:a14="http://schemas.microsoft.com/office/drawing/2010/main" val="0"/>
+                        </a:ext>
+                      </a:extLst>
+                    </a:blip>
+                    <a:srcRect/>
+                    <a:stretch>
+                      <a:fillRect/>
+                    </a:stretch>
+                  </pic:blipFill>
+                  <pic:spPr bwMode="auto">
+                    <a:xfrm>
+                      <a:off x="0" y="0"/>
+                      <a:ext cx="5943600" cy="4501479"/>
+                    </a:xfrm>
+                    <a:prstGeom prst="rect">
+                      <a:avLst/>
+                    </a:prstGeom>
+                    <a:noFill/>
+                    <a:ln>
+                      <a:noFill/>
+                    </a:ln>
+                  </pic:spPr>
+                </pic:pic>
+              </a:graphicData>
+            </a:graphic>
+          </wp:inline>
+        </w:drawing>
+      </w:r>
+    </w:p>
+    <w:p>
+      <w:pPr>
+        <w:pStyle w:val="Caption"/>
+        <w:jc w:val="center"/>
+        <w:rPr>
+          <w:sz w:val="20"/>
+        </w:rPr>
+      </w:pPr>
+      <w:bookmarkStart w:id="8" w:name="_Toc528529873"/>
+      <w:r>
+        <w:t xml:space="preserve">Figure </w:t>
+      </w:r>
+      <w:r>
+        <w:fldChar w:fldCharType="begin"/>
+      </w:r>
+      <w:r>
+        <w:instrText xml:space="preserve"> SEQ Figure \* ARABIC </w:instrText>
+      </w:r>
+      <w:r>
+        <w:fldChar w:fldCharType="separate"/>
+      </w:r>
+      <w:r>
+        <w:rPr>
+          <w:noProof/>
+        </w:rPr>
+        <w:t>12</w:t>
+      </w:r>
+      <w:r>
+        <w:rPr>
+          <w:noProof/>
+        </w:rPr>
+        <w:fldChar w:fldCharType="end"/>
+      </w:r>
+      <w:r>
+        <w:rPr>
+          <w:sz w:val="20"/>
+        </w:rPr>
+        <w:t>: Sequence diagram on user interacting to view order detail and update profile</w:t>
+      </w:r>
+      <w:bookmarkEnd w:id="8"/>
+    </w:p>
+    <w:p>
+      <w:pPr>
+        <w:spacing w:line="276" w:lineRule="auto"/>
+      </w:pPr>
+    </w:p>
+    <w:p>
+      <w:pPr>
+        <w:spacing w:line="276" w:lineRule="auto"/>
+      </w:pPr>
+    </w:p>
+    <w:p>
+      <w:pPr>
+        <w:spacing w:line="276" w:lineRule="auto"/>
+      </w:pPr>
+    </w:p>
+    <w:p>
+      <w:pPr>
+        <w:spacing w:line="276" w:lineRule="auto"/>
+      </w:pPr>
+    </w:p>
+    <w:p>
+      <w:pPr>
+        <w:spacing w:line="276" w:lineRule="auto"/>
+      </w:pPr>
+    </w:p>
+    <w:p>
+      <w:pPr>
+        <w:spacing w:line="276" w:lineRule="auto"/>
+      </w:pPr>
+    </w:p>
+    <w:p>
+      <w:pPr>
+        <w:spacing w:line="276" w:lineRule="auto"/>
+      </w:pPr>
+    </w:p>
+    <w:p>
+      <w:pPr>
+        <w:spacing w:line="276" w:lineRule="auto"/>
+      </w:pPr>
+    </w:p>
+    <w:p>
+      <w:pPr>
+        <w:spacing w:line="276" w:lineRule="auto"/>
+      </w:pPr>
+    </w:p>
+    <w:p>
+      <w:pPr>
+        <w:spacing w:line="276" w:lineRule="auto"/>
+      </w:pPr>
+    </w:p>
+    <w:p>
+      <w:pPr>
+        <w:spacing w:line="276" w:lineRule="auto"/>
+      </w:pPr>
+      <w:r>
+        <w:lastRenderedPageBreak/>
+        <w:t>Below is the sequence diagram of user doing login:</w:t>
+      </w:r>
+    </w:p>
+    <w:p>
+      <w:pPr>
+        <w:spacing w:line="276" w:lineRule="auto"/>
+      </w:pPr>
+      <w:r>
+        <w:rPr>
+          <w:noProof/>
+        </w:rPr>
+        <w:drawing>
+          <wp:inline distT="0" distB="0" distL="0" distR="0" wp14:anchorId="62360AF6" wp14:editId="4E4F6A37">
+            <wp:extent cx="5943600" cy="5435717"/>
+            <wp:effectExtent l="0" t="0" r="0" b="0"/>
+            <wp:docPr id="18" name="Picture 18" descr="C:\Users\Synasme AsenVenx\Desktop\photo\Login.jpg"/>
+            <wp:cNvGraphicFramePr>
+              <a:graphicFrameLocks xmlns:a="http://schemas.openxmlformats.org/drawingml/2006/main" noChangeAspect="1"/>
+            </wp:cNvGraphicFramePr>
+            <a:graphic xmlns:a="http://schemas.openxmlformats.org/drawingml/2006/main">
+              <a:graphicData uri="http://schemas.openxmlformats.org/drawingml/2006/picture">
+                <pic:pic xmlns:pic="http://schemas.openxmlformats.org/drawingml/2006/picture">
+                  <pic:nvPicPr>
+                    <pic:cNvPr id="0" name="Picture 13" descr="C:\Users\Synasme AsenVenx\Desktop\photo\Login.jpg"/>
+                    <pic:cNvPicPr>
+                      <a:picLocks noChangeAspect="1" noChangeArrowheads="1"/>
+                    </pic:cNvPicPr>
+                  </pic:nvPicPr>
+                  <pic:blipFill>
+                    <a:blip r:embed="rId13">
+                      <a:extLst>
+                        <a:ext uri="{28A0092B-C50C-407E-A947-70E740481C1C}">
+                          <a14:useLocalDpi xmlns:a14="http://schemas.microsoft.com/office/drawing/2010/main" val="0"/>
+                        </a:ext>
+                      </a:extLst>
+                    </a:blip>
+                    <a:srcRect/>
+                    <a:stretch>
+                      <a:fillRect/>
+                    </a:stretch>
+                  </pic:blipFill>
+                  <pic:spPr bwMode="auto">
+                    <a:xfrm>
+                      <a:off x="0" y="0"/>
+                      <a:ext cx="5943600" cy="5435717"/>
+                    </a:xfrm>
+                    <a:prstGeom prst="rect">
+                      <a:avLst/>
+                    </a:prstGeom>
+                    <a:noFill/>
+                    <a:ln>
+                      <a:noFill/>
+                    </a:ln>
+                  </pic:spPr>
+                </pic:pic>
+              </a:graphicData>
+            </a:graphic>
+          </wp:inline>
+        </w:drawing>
+      </w:r>
+    </w:p>
+    <w:p>
+      <w:pPr>
+        <w:pStyle w:val="Caption"/>
+        <w:jc w:val="center"/>
+      </w:pPr>
+      <w:bookmarkStart w:id="9" w:name="_Toc528529874"/>
+      <w:r>
+        <w:t xml:space="preserve">Figure </w:t>
+      </w:r>
+      <w:r>
+        <w:fldChar w:fldCharType="begin"/>
+      </w:r>
+      <w:r>
+        <w:instrText xml:space="preserve"> SEQ Figure \* ARABIC </w:instrText>
+      </w:r>
+      <w:r>
+        <w:fldChar w:fldCharType="separate"/>
+      </w:r>
+      <w:r>
+        <w:rPr>
+          <w:noProof/>
+        </w:rPr>
+        <w:t>13</w:t>
+      </w:r>
+      <w:r>
+        <w:rPr>
+          <w:noProof/>
+        </w:rPr>
+        <w:fldChar w:fldCharType="end"/>
+      </w:r>
+      <w:r>
+        <w:t>: Sequence diagram on user interact while login</w:t>
+      </w:r>
+      <w:bookmarkEnd w:id="9"/>
+    </w:p>
+    <w:p>
+      <w:pPr>
+        <w:spacing w:line="276" w:lineRule="auto"/>
+      </w:pPr>
+      <w:r>
+        <w:lastRenderedPageBreak/>
+        <w:t>Below is the sequence diagram showing registration:</w:t>
+      </w:r>
+      <w:r>
+        <w:rPr>
+          <w:noProof/>
+        </w:rPr>
+        <w:drawing>
+          <wp:inline distT="0" distB="0" distL="0" distR="0" wp14:anchorId="57AA9A91" wp14:editId="46F89DAB">
+            <wp:extent cx="5943600" cy="4105275"/>
+            <wp:effectExtent l="0" t="0" r="0" b="9525"/>
+            <wp:docPr id="31" name="Picture 31" descr="Registration"/>
+            <wp:cNvGraphicFramePr>
+              <a:graphicFrameLocks xmlns:a="http://schemas.openxmlformats.org/drawingml/2006/main" noChangeAspect="1"/>
+            </wp:cNvGraphicFramePr>
+            <a:graphic xmlns:a="http://schemas.openxmlformats.org/drawingml/2006/main">
+              <a:graphicData uri="http://schemas.openxmlformats.org/drawingml/2006/picture">
+                <pic:pic xmlns:pic="http://schemas.openxmlformats.org/drawingml/2006/picture">
+                  <pic:nvPicPr>
+                    <pic:cNvPr id="0" name="Picture 1" descr="Registration"/>
+                    <pic:cNvPicPr>
+                      <a:picLocks noChangeAspect="1" noChangeArrowheads="1"/>
+                    </pic:cNvPicPr>
+                  </pic:nvPicPr>
+                  <pic:blipFill>
+                    <a:blip r:embed="rId14">
+                      <a:extLst>
+                        <a:ext uri="{28A0092B-C50C-407E-A947-70E740481C1C}">
+                          <a14:useLocalDpi xmlns:a14="http://schemas.microsoft.com/office/drawing/2010/main" val="0"/>
+                        </a:ext>
+                      </a:extLst>
+                    </a:blip>
+                    <a:srcRect/>
+                    <a:stretch>
+                      <a:fillRect/>
+                    </a:stretch>
+                  </pic:blipFill>
+                  <pic:spPr bwMode="auto">
+                    <a:xfrm>
+                      <a:off x="0" y="0"/>
+                      <a:ext cx="5943600" cy="4105275"/>
+                    </a:xfrm>
+                    <a:prstGeom prst="rect">
+                      <a:avLst/>
+                    </a:prstGeom>
+                    <a:noFill/>
+                    <a:ln>
+                      <a:noFill/>
+                    </a:ln>
+                  </pic:spPr>
+                </pic:pic>
+              </a:graphicData>
+            </a:graphic>
+          </wp:inline>
+        </w:drawing>
+      </w:r>
+    </w:p>
+    <w:p>
+      <w:pPr>
+        <w:pStyle w:val="Caption"/>
+        <w:jc w:val="center"/>
+      </w:pPr>
+      <w:bookmarkStart w:id="10" w:name="_Toc528529875"/>
+      <w:r>
+        <w:t xml:space="preserve">Figure </w:t>
+      </w:r>
+      <w:r>
+        <w:fldChar w:fldCharType="begin"/>
+      </w:r>
+      <w:r>
+        <w:instrText xml:space="preserve"> SEQ Figure \* ARABIC </w:instrText>
+      </w:r>
+      <w:r>
+        <w:fldChar w:fldCharType="separate"/>
+      </w:r>
+      <w:r>
+        <w:rPr>
+          <w:noProof/>
+        </w:rPr>
+        <w:t>14</w:t>
+      </w:r>
+      <w:r>
+        <w:rPr>
+          <w:noProof/>
+        </w:rPr>
+        <w:fldChar w:fldCharType="end"/>
+      </w:r>
+      <w:r>
+        <w:t>: Sequence diagram of user interacting while doing registration</w:t>
+      </w:r>
+      <w:bookmarkEnd w:id="10"/>
+    </w:p>
+    <w:p/>
+    <w:p>
+      <w:pPr>
+        <w:pStyle w:val="Heading2"/>
+        <w:spacing w:line="360" w:lineRule="auto"/>
+        <w:rPr>
+          <w:rFonts w:ascii="Arial" w:hAnsi="Arial" w:cs="Arial"/>
+        </w:rPr>
+      </w:pPr>
+      <w:r>
+        <w:rPr>
+          <w:rFonts w:ascii="Arial" w:hAnsi="Arial" w:cs="Arial"/>
+        </w:rPr>
+        <w:t>3.3) Database Modeling</w:t>
+      </w:r>
+    </w:p>
+    <w:p>
+      <w:pPr>
+        <w:pStyle w:val="Heading3"/>
+        <w:spacing w:line="360" w:lineRule="auto"/>
+        <w:rPr>
+          <w:rFonts w:ascii="Arial" w:hAnsi="Arial" w:cs="Arial"/>
+        </w:rPr>
+      </w:pPr>
+      <w:r>
+        <w:rPr>
+          <w:rFonts w:ascii="Arial" w:hAnsi="Arial" w:cs="Arial"/>
+        </w:rPr>
+        <w:tab/>
+        <w:t>3.3.1) Data Dictionary</w:t>
+      </w:r>
+    </w:p>
+    <w:p>
+      <w:bookmarkStart w:id="11" w:name="_GoBack"/>
+      <w:bookmarkEnd w:id="11"/>
+    </w:p>
     <w:sectPr>
       <w:pgSz w:w="12240" w:h="15840"/>
       <w:pgMar w:top="1440" w:right="1440" w:bottom="1440" w:left="1440" w:header="720" w:footer="720" w:gutter="0"/>
@@ -314,6 +1812,119 @@
 <file path=word/numbering.xml><?xml version="1.0" encoding="utf-8"?>
 <w:numbering xmlns:wpc="http://schemas.microsoft.com/office/word/2010/wordprocessingCanvas" xmlns:cx="http://schemas.microsoft.com/office/drawing/2014/chartex" xmlns:cx1="http://schemas.microsoft.com/office/drawing/2015/9/8/chartex" xmlns:mc="http://schemas.openxmlformats.org/markup-compatibility/2006" xmlns:o="urn:schemas-microsoft-com:office:office" xmlns:r="http://schemas.openxmlformats.org/officeDocument/2006/relationships" xmlns:m="http://schemas.openxmlformats.org/officeDocument/2006/math" xmlns:v="urn:schemas-microsoft-com:vml" xmlns:wp14="http://schemas.microsoft.com/office/word/2010/wordprocessingDrawing" xmlns:wp="http://schemas.openxmlformats.org/drawingml/2006/wordprocessingDrawing" xmlns:w10="urn:schemas-microsoft-com:office:word" xmlns:w="http://schemas.openxmlformats.org/wordprocessingml/2006/main" xmlns:w14="http://schemas.microsoft.com/office/word/2010/wordml" xmlns:w15="http://schemas.microsoft.com/office/word/2012/wordml" xmlns:w16se="http://schemas.microsoft.com/office/word/2015/wordml/symex" xmlns:wpg="http://schemas.microsoft.com/office/word/2010/wordprocessingGroup" xmlns:wpi="http://schemas.microsoft.com/office/word/2010/wordprocessingInk" xmlns:wne="http://schemas.microsoft.com/office/word/2006/wordml" xmlns:wps="http://schemas.microsoft.com/office/word/2010/wordprocessingShape" mc:Ignorable="w14 w15 w16se wp14">
   <w:abstractNum w:abstractNumId="0" w15:restartNumberingAfterBreak="0">
+    <w:nsid w:val="52FE333B"/>
+    <w:multiLevelType w:val="hybridMultilevel"/>
+    <w:tmpl w:val="13F62E02"/>
+    <w:lvl w:ilvl="0" w:tplc="04090001">
+      <w:start w:val="1"/>
+      <w:numFmt w:val="bullet"/>
+      <w:lvlText w:val=""/>
+      <w:lvlJc w:val="left"/>
+      <w:pPr>
+        <w:ind w:left="1080" w:hanging="360"/>
+      </w:pPr>
+      <w:rPr>
+        <w:rFonts w:ascii="Symbol" w:hAnsi="Symbol" w:hint="default"/>
+      </w:rPr>
+    </w:lvl>
+    <w:lvl w:ilvl="1" w:tplc="04090003" w:tentative="1">
+      <w:start w:val="1"/>
+      <w:numFmt w:val="bullet"/>
+      <w:lvlText w:val="o"/>
+      <w:lvlJc w:val="left"/>
+      <w:pPr>
+        <w:ind w:left="1800" w:hanging="360"/>
+      </w:pPr>
+      <w:rPr>
+        <w:rFonts w:ascii="Courier New" w:hAnsi="Courier New" w:cs="Courier New" w:hint="default"/>
+      </w:rPr>
+    </w:lvl>
+    <w:lvl w:ilvl="2" w:tplc="04090005" w:tentative="1">
+      <w:start w:val="1"/>
+      <w:numFmt w:val="bullet"/>
+      <w:lvlText w:val=""/>
+      <w:lvlJc w:val="left"/>
+      <w:pPr>
+        <w:ind w:left="2520" w:hanging="360"/>
+      </w:pPr>
+      <w:rPr>
+        <w:rFonts w:ascii="Wingdings" w:hAnsi="Wingdings" w:hint="default"/>
+      </w:rPr>
+    </w:lvl>
+    <w:lvl w:ilvl="3" w:tplc="04090001" w:tentative="1">
+      <w:start w:val="1"/>
+      <w:numFmt w:val="bullet"/>
+      <w:lvlText w:val=""/>
+      <w:lvlJc w:val="left"/>
+      <w:pPr>
+        <w:ind w:left="3240" w:hanging="360"/>
+      </w:pPr>
+      <w:rPr>
+        <w:rFonts w:ascii="Symbol" w:hAnsi="Symbol" w:hint="default"/>
+      </w:rPr>
+    </w:lvl>
+    <w:lvl w:ilvl="4" w:tplc="04090003" w:tentative="1">
+      <w:start w:val="1"/>
+      <w:numFmt w:val="bullet"/>
+      <w:lvlText w:val="o"/>
+      <w:lvlJc w:val="left"/>
+      <w:pPr>
+        <w:ind w:left="3960" w:hanging="360"/>
+      </w:pPr>
+      <w:rPr>
+        <w:rFonts w:ascii="Courier New" w:hAnsi="Courier New" w:cs="Courier New" w:hint="default"/>
+      </w:rPr>
+    </w:lvl>
+    <w:lvl w:ilvl="5" w:tplc="04090005" w:tentative="1">
+      <w:start w:val="1"/>
+      <w:numFmt w:val="bullet"/>
+      <w:lvlText w:val=""/>
+      <w:lvlJc w:val="left"/>
+      <w:pPr>
+        <w:ind w:left="4680" w:hanging="360"/>
+      </w:pPr>
+      <w:rPr>
+        <w:rFonts w:ascii="Wingdings" w:hAnsi="Wingdings" w:hint="default"/>
+      </w:rPr>
+    </w:lvl>
+    <w:lvl w:ilvl="6" w:tplc="04090001" w:tentative="1">
+      <w:start w:val="1"/>
+      <w:numFmt w:val="bullet"/>
+      <w:lvlText w:val=""/>
+      <w:lvlJc w:val="left"/>
+      <w:pPr>
+        <w:ind w:left="5400" w:hanging="360"/>
+      </w:pPr>
+      <w:rPr>
+        <w:rFonts w:ascii="Symbol" w:hAnsi="Symbol" w:hint="default"/>
+      </w:rPr>
+    </w:lvl>
+    <w:lvl w:ilvl="7" w:tplc="04090003" w:tentative="1">
+      <w:start w:val="1"/>
+      <w:numFmt w:val="bullet"/>
+      <w:lvlText w:val="o"/>
+      <w:lvlJc w:val="left"/>
+      <w:pPr>
+        <w:ind w:left="6120" w:hanging="360"/>
+      </w:pPr>
+      <w:rPr>
+        <w:rFonts w:ascii="Courier New" w:hAnsi="Courier New" w:cs="Courier New" w:hint="default"/>
+      </w:rPr>
+    </w:lvl>
+    <w:lvl w:ilvl="8" w:tplc="04090005" w:tentative="1">
+      <w:start w:val="1"/>
+      <w:numFmt w:val="bullet"/>
+      <w:lvlText w:val=""/>
+      <w:lvlJc w:val="left"/>
+      <w:pPr>
+        <w:ind w:left="6840" w:hanging="360"/>
+      </w:pPr>
+      <w:rPr>
+        <w:rFonts w:ascii="Wingdings" w:hAnsi="Wingdings" w:hint="default"/>
+      </w:rPr>
+    </w:lvl>
+  </w:abstractNum>
+  <w:abstractNum w:abstractNumId="1" w15:restartNumberingAfterBreak="0">
     <w:nsid w:val="74ED05A5"/>
     <w:multiLevelType w:val="hybridMultilevel"/>
     <w:tmpl w:val="5D063E98"/>
@@ -403,7 +2014,7 @@
       </w:pPr>
     </w:lvl>
   </w:abstractNum>
-  <w:abstractNum w:abstractNumId="1" w15:restartNumberingAfterBreak="0">
+  <w:abstractNum w:abstractNumId="2" w15:restartNumberingAfterBreak="0">
     <w:nsid w:val="7BFE064A"/>
     <w:multiLevelType w:val="hybridMultilevel"/>
     <w:tmpl w:val="C1A21F54"/>
@@ -516,7 +2127,7 @@
       </w:rPr>
     </w:lvl>
   </w:abstractNum>
-  <w:abstractNum w:abstractNumId="2" w15:restartNumberingAfterBreak="0">
+  <w:abstractNum w:abstractNumId="3" w15:restartNumberingAfterBreak="0">
     <w:nsid w:val="7EC22245"/>
     <w:multiLevelType w:val="hybridMultilevel"/>
     <w:tmpl w:val="C2B05640"/>
@@ -630,13 +2241,16 @@
     </w:lvl>
   </w:abstractNum>
   <w:num w:numId="1">
+    <w:abstractNumId w:val="3"/>
+  </w:num>
+  <w:num w:numId="2">
+    <w:abstractNumId w:val="1"/>
+  </w:num>
+  <w:num w:numId="3">
     <w:abstractNumId w:val="2"/>
   </w:num>
-  <w:num w:numId="2">
+  <w:num w:numId="4">
     <w:abstractNumId w:val="0"/>
-  </w:num>
-  <w:num w:numId="3">
-    <w:abstractNumId w:val="1"/>
   </w:num>
 </w:numbering>
 </file>
@@ -1084,6 +2698,28 @@
       <w:szCs w:val="26"/>
     </w:rPr>
   </w:style>
+  <w:style w:type="paragraph" w:styleId="Heading3">
+    <w:name w:val="heading 3"/>
+    <w:basedOn w:val="Normal"/>
+    <w:next w:val="Normal"/>
+    <w:link w:val="Heading3Char"/>
+    <w:uiPriority w:val="9"/>
+    <w:unhideWhenUsed/>
+    <w:qFormat/>
+    <w:rsid w:val="008342DA"/>
+    <w:pPr>
+      <w:keepNext/>
+      <w:keepLines/>
+      <w:spacing w:before="40" w:after="0"/>
+      <w:outlineLvl w:val="2"/>
+    </w:pPr>
+    <w:rPr>
+      <w:rFonts w:asciiTheme="majorHAnsi" w:eastAsiaTheme="majorEastAsia" w:hAnsiTheme="majorHAnsi" w:cstheme="majorBidi"/>
+      <w:color w:val="1F4D78" w:themeColor="accent1" w:themeShade="7F"/>
+      <w:sz w:val="24"/>
+      <w:szCs w:val="24"/>
+    </w:rPr>
+  </w:style>
   <w:style w:type="paragraph" w:styleId="Heading4">
     <w:name w:val="heading 4"/>
     <w:basedOn w:val="Normal"/>
@@ -1205,6 +2841,20 @@
       <w:color w:val="44546A" w:themeColor="text2"/>
       <w:sz w:val="18"/>
       <w:szCs w:val="18"/>
+    </w:rPr>
+  </w:style>
+  <w:style w:type="character" w:customStyle="1" w:styleId="Heading3Char">
+    <w:name w:val="Heading 3 Char"/>
+    <w:basedOn w:val="DefaultParagraphFont"/>
+    <w:link w:val="Heading3"/>
+    <w:uiPriority w:val="9"/>
+    <w:rsid w:val="008342DA"/>
+    <w:rPr>
+      <w:rFonts w:asciiTheme="majorHAnsi" w:eastAsiaTheme="majorEastAsia" w:hAnsiTheme="majorHAnsi" w:cstheme="majorBidi"/>
+      <w:color w:val="1F4D78" w:themeColor="accent1" w:themeShade="7F"/>
+      <w:kern w:val="0"/>
+      <w:sz w:val="24"/>
+      <w:szCs w:val="24"/>
     </w:rPr>
   </w:style>
 </w:styles>
@@ -1494,11 +3144,48 @@
     <b:URL>https://www.quora.com/What-is-a-data-flow-diagram</b:URL>
     <b:RefOrder>9</b:RefOrder>
   </b:Source>
+  <b:Source>
+    <b:Tag>Luc181</b:Tag>
+    <b:SourceType>InternetSite</b:SourceType>
+    <b:Guid>{CE099B47-08E8-460E-8468-C3E76CD7CA0E}</b:Guid>
+    <b:Author>
+      <b:Author>
+        <b:NameList>
+          <b:Person>
+            <b:Last>Software</b:Last>
+            <b:First>Lucid</b:First>
+          </b:Person>
+        </b:NameList>
+      </b:Author>
+    </b:Author>
+    <b:Title>Lucidchart</b:Title>
+    <b:Year>2018</b:Year>
+    <b:URL>https://www.lucidchart.com/pages/uml-activity-diagram</b:URL>
+    <b:RefOrder>11</b:RefOrder>
+  </b:Source>
+  <b:Source>
+    <b:Tag>Luc18</b:Tag>
+    <b:SourceType>InternetSite</b:SourceType>
+    <b:Guid>{B2A7109C-C8EF-4D01-B776-B69AF03C1E54}</b:Guid>
+    <b:Author>
+      <b:Author>
+        <b:NameList>
+          <b:Person>
+            <b:Last>Lucidchart</b:Last>
+          </b:Person>
+        </b:NameList>
+      </b:Author>
+    </b:Author>
+    <b:Title>Lucidchart</b:Title>
+    <b:Year>2018</b:Year>
+    <b:URL>https://www.lucidchart.com/pages/uml-sequence-diagram</b:URL>
+    <b:RefOrder>10</b:RefOrder>
+  </b:Source>
 </b:Sources>
 </file>
 
 <file path=customXml/itemProps1.xml><?xml version="1.0" encoding="utf-8"?>
-<ds:datastoreItem xmlns:ds="http://schemas.openxmlformats.org/officeDocument/2006/customXml" ds:itemID="{DBEB2C16-DA2D-4B8D-933C-724C9ADE0AC4}">
+<ds:datastoreItem xmlns:ds="http://schemas.openxmlformats.org/officeDocument/2006/customXml" ds:itemID="{BB04AF11-B561-4D13-8448-4F7580589A75}">
   <ds:schemaRefs>
     <ds:schemaRef ds:uri="http://schemas.openxmlformats.org/officeDocument/2006/bibliography"/>
   </ds:schemaRefs>

</xml_diff>